<commit_message>
Epic 6 - Alina Khodatska
</commit_message>
<xml_diff>
--- a/ai_13/alina_khodatska/epic_6/report/epic_6_practice_and_labs_report.docx
+++ b/ai_13/alina_khodatska/epic_6/report/epic_6_practice_and_labs_report.docx
@@ -725,9 +725,7 @@
         <w:lastRenderedPageBreak/>
         <w:t>Тема роботи:</w:t>
       </w:r>
-    </w:p>
-    <w:p>
-      <w:pPr>
+      <w:r>
         <w:rPr>
           <w:rFonts w:ascii="Times New Roman" w:hAnsi="Times New Roman" w:cs="Times New Roman"/>
           <w:b/>
@@ -735,8 +733,36 @@
           <w:sz w:val="28"/>
           <w:szCs w:val="28"/>
         </w:rPr>
-      </w:pPr>
-      <w:r>
+        <w:t xml:space="preserve"> </w:t>
+      </w:r>
+    </w:p>
+    <w:p>
+      <w:pPr>
+        <w:rPr>
+          <w:rFonts w:ascii="Times New Roman" w:hAnsi="Times New Roman" w:cs="Times New Roman"/>
+          <w:sz w:val="28"/>
+          <w:szCs w:val="28"/>
+        </w:rPr>
+      </w:pPr>
+      <w:r>
+        <w:rPr>
+          <w:rFonts w:ascii="Times New Roman" w:hAnsi="Times New Roman" w:cs="Times New Roman"/>
+          <w:sz w:val="28"/>
+          <w:szCs w:val="28"/>
+        </w:rPr>
+        <w:t>Динамічні структури. Алгоритми обробки динамічних структур</w:t>
+      </w:r>
+      <w:r>
+        <w:rPr>
+          <w:rFonts w:ascii="Times New Roman" w:hAnsi="Times New Roman" w:cs="Times New Roman"/>
+          <w:sz w:val="28"/>
+          <w:szCs w:val="28"/>
+        </w:rPr>
+        <w:t>.</w:t>
+      </w:r>
+    </w:p>
+    <w:p>
+      <w:pPr>
         <w:rPr>
           <w:rFonts w:ascii="Times New Roman" w:hAnsi="Times New Roman" w:cs="Times New Roman"/>
           <w:b/>
@@ -744,8 +770,7 @@
           <w:sz w:val="28"/>
           <w:szCs w:val="28"/>
         </w:rPr>
-        <w:t>Мета роботи:</w:t>
-      </w:r>
+      </w:pPr>
     </w:p>
     <w:p>
       <w:pPr>
@@ -765,11 +790,9 @@
           <w:sz w:val="28"/>
           <w:szCs w:val="28"/>
         </w:rPr>
-        <w:t>Теоретичні відомості:</w:t>
-      </w:r>
-    </w:p>
-    <w:p>
-      <w:pPr>
+        <w:t>Мета роботи:</w:t>
+      </w:r>
+      <w:r>
         <w:rPr>
           <w:rFonts w:ascii="Times New Roman" w:hAnsi="Times New Roman" w:cs="Times New Roman"/>
           <w:b/>
@@ -777,8 +800,45 @@
           <w:sz w:val="28"/>
           <w:szCs w:val="28"/>
         </w:rPr>
-      </w:pPr>
-      <w:r>
+        <w:t xml:space="preserve"> </w:t>
+      </w:r>
+    </w:p>
+    <w:p>
+      <w:pPr>
+        <w:rPr>
+          <w:rFonts w:ascii="Times New Roman" w:hAnsi="Times New Roman" w:cs="Times New Roman"/>
+          <w:sz w:val="28"/>
+          <w:szCs w:val="28"/>
+        </w:rPr>
+      </w:pPr>
+      <w:r>
+        <w:rPr>
+          <w:rFonts w:ascii="Times New Roman" w:hAnsi="Times New Roman" w:cs="Times New Roman"/>
+          <w:sz w:val="28"/>
+          <w:szCs w:val="28"/>
+        </w:rPr>
+        <w:t>Навчитись працювати</w:t>
+      </w:r>
+      <w:r>
+        <w:rPr>
+          <w:rFonts w:ascii="Times New Roman" w:hAnsi="Times New Roman" w:cs="Times New Roman"/>
+          <w:sz w:val="28"/>
+          <w:szCs w:val="28"/>
+        </w:rPr>
+        <w:t xml:space="preserve"> з динамічними структурами даних, такими як списки, черги, стеки та дерева, а також удосконалити навички застосування алгоритмів їх ефективної обробки для розв’язання практичних задач.</w:t>
+      </w:r>
+    </w:p>
+    <w:p>
+      <w:pPr>
+        <w:rPr>
+          <w:rFonts w:ascii="Times New Roman" w:hAnsi="Times New Roman" w:cs="Times New Roman"/>
+          <w:sz w:val="28"/>
+          <w:szCs w:val="28"/>
+        </w:rPr>
+      </w:pPr>
+    </w:p>
+    <w:p>
+      <w:pPr>
         <w:rPr>
           <w:rFonts w:ascii="Times New Roman" w:hAnsi="Times New Roman" w:cs="Times New Roman"/>
           <w:b/>
@@ -786,10 +846,256 @@
           <w:sz w:val="28"/>
           <w:szCs w:val="28"/>
         </w:rPr>
+      </w:pPr>
+      <w:r>
+        <w:rPr>
+          <w:rFonts w:ascii="Times New Roman" w:hAnsi="Times New Roman" w:cs="Times New Roman"/>
+          <w:b/>
+          <w:bCs/>
+          <w:sz w:val="28"/>
+          <w:szCs w:val="28"/>
+        </w:rPr>
+        <w:t>Теоретичні відомості:</w:t>
+      </w:r>
+    </w:p>
+    <w:p>
+      <w:pPr>
+        <w:pStyle w:val="a9"/>
+        <w:numPr>
+          <w:ilvl w:val="0"/>
+          <w:numId w:val="2"/>
+        </w:numPr>
+        <w:rPr>
+          <w:rFonts w:ascii="Times New Roman" w:hAnsi="Times New Roman" w:cs="Times New Roman"/>
+          <w:b/>
+          <w:bCs/>
+          <w:sz w:val="28"/>
+          <w:szCs w:val="28"/>
+        </w:rPr>
+      </w:pPr>
+      <w:r>
+        <w:rPr>
+          <w:rFonts w:ascii="Times New Roman" w:hAnsi="Times New Roman" w:cs="Times New Roman"/>
+          <w:sz w:val="28"/>
+          <w:szCs w:val="28"/>
+        </w:rPr>
+        <w:t>д</w:t>
+      </w:r>
+      <w:r>
+        <w:rPr>
+          <w:rFonts w:ascii="Times New Roman" w:hAnsi="Times New Roman" w:cs="Times New Roman"/>
+          <w:sz w:val="28"/>
+          <w:szCs w:val="28"/>
+        </w:rPr>
+        <w:t>инамічні структури</w:t>
+      </w:r>
+    </w:p>
+    <w:p>
+      <w:pPr>
+        <w:pStyle w:val="a9"/>
+        <w:numPr>
+          <w:ilvl w:val="0"/>
+          <w:numId w:val="2"/>
+        </w:numPr>
+        <w:rPr>
+          <w:rFonts w:ascii="Times New Roman" w:hAnsi="Times New Roman" w:cs="Times New Roman"/>
+          <w:b/>
+          <w:bCs/>
+          <w:sz w:val="28"/>
+          <w:szCs w:val="28"/>
+        </w:rPr>
+      </w:pPr>
+      <w:r>
+        <w:rPr>
+          <w:rFonts w:ascii="Times New Roman" w:hAnsi="Times New Roman" w:cs="Times New Roman"/>
+          <w:sz w:val="28"/>
+          <w:szCs w:val="28"/>
+        </w:rPr>
+        <w:t>стек</w:t>
+      </w:r>
+    </w:p>
+    <w:p>
+      <w:pPr>
+        <w:pStyle w:val="a9"/>
+        <w:numPr>
+          <w:ilvl w:val="0"/>
+          <w:numId w:val="2"/>
+        </w:numPr>
+        <w:rPr>
+          <w:rFonts w:ascii="Times New Roman" w:hAnsi="Times New Roman" w:cs="Times New Roman"/>
+          <w:b/>
+          <w:bCs/>
+          <w:sz w:val="28"/>
+          <w:szCs w:val="28"/>
+        </w:rPr>
+      </w:pPr>
+      <w:r>
+        <w:rPr>
+          <w:rFonts w:ascii="Times New Roman" w:hAnsi="Times New Roman" w:cs="Times New Roman"/>
+          <w:sz w:val="28"/>
+          <w:szCs w:val="28"/>
+        </w:rPr>
+        <w:t>черга</w:t>
+      </w:r>
+    </w:p>
+    <w:p>
+      <w:pPr>
+        <w:pStyle w:val="a9"/>
+        <w:numPr>
+          <w:ilvl w:val="0"/>
+          <w:numId w:val="2"/>
+        </w:numPr>
+        <w:rPr>
+          <w:rFonts w:ascii="Times New Roman" w:hAnsi="Times New Roman" w:cs="Times New Roman"/>
+          <w:b/>
+          <w:bCs/>
+          <w:sz w:val="28"/>
+          <w:szCs w:val="28"/>
+        </w:rPr>
+      </w:pPr>
+      <w:r>
+        <w:rPr>
+          <w:rFonts w:ascii="Times New Roman" w:hAnsi="Times New Roman" w:cs="Times New Roman"/>
+          <w:sz w:val="28"/>
+          <w:szCs w:val="28"/>
+        </w:rPr>
+        <w:t>зв’язні списки</w:t>
+      </w:r>
+    </w:p>
+    <w:p>
+      <w:pPr>
+        <w:pStyle w:val="a9"/>
+        <w:numPr>
+          <w:ilvl w:val="0"/>
+          <w:numId w:val="2"/>
+        </w:numPr>
+        <w:rPr>
+          <w:rFonts w:ascii="Times New Roman" w:hAnsi="Times New Roman" w:cs="Times New Roman"/>
+          <w:b/>
+          <w:bCs/>
+          <w:sz w:val="28"/>
+          <w:szCs w:val="28"/>
+        </w:rPr>
+      </w:pPr>
+      <w:r>
+        <w:rPr>
+          <w:rFonts w:ascii="Times New Roman" w:hAnsi="Times New Roman" w:cs="Times New Roman"/>
+          <w:sz w:val="28"/>
+          <w:szCs w:val="28"/>
+        </w:rPr>
+        <w:t>дерева</w:t>
+      </w:r>
+    </w:p>
+    <w:p>
+      <w:pPr>
+        <w:pStyle w:val="a9"/>
+        <w:numPr>
+          <w:ilvl w:val="0"/>
+          <w:numId w:val="2"/>
+        </w:numPr>
+        <w:rPr>
+          <w:rFonts w:ascii="Times New Roman" w:hAnsi="Times New Roman" w:cs="Times New Roman"/>
+          <w:b/>
+          <w:bCs/>
+          <w:sz w:val="28"/>
+          <w:szCs w:val="28"/>
+        </w:rPr>
+      </w:pPr>
+      <w:r>
+        <w:rPr>
+          <w:rFonts w:ascii="Times New Roman" w:hAnsi="Times New Roman" w:cs="Times New Roman"/>
+          <w:sz w:val="28"/>
+          <w:szCs w:val="28"/>
+        </w:rPr>
+        <w:t>а</w:t>
+      </w:r>
+      <w:r>
+        <w:rPr>
+          <w:rFonts w:ascii="Times New Roman" w:hAnsi="Times New Roman" w:cs="Times New Roman"/>
+          <w:sz w:val="28"/>
+          <w:szCs w:val="28"/>
+        </w:rPr>
+        <w:t>лгоритми обробки динамічних структур</w:t>
+      </w:r>
+    </w:p>
+    <w:p>
+      <w:pPr>
+        <w:rPr>
+          <w:rFonts w:ascii="Times New Roman" w:hAnsi="Times New Roman" w:cs="Times New Roman"/>
+          <w:b/>
+          <w:bCs/>
+          <w:sz w:val="28"/>
+          <w:szCs w:val="28"/>
+        </w:rPr>
+      </w:pPr>
+    </w:p>
+    <w:p>
+      <w:pPr>
+        <w:rPr>
+          <w:rFonts w:ascii="Times New Roman" w:hAnsi="Times New Roman" w:cs="Times New Roman"/>
+          <w:b/>
+          <w:bCs/>
+          <w:sz w:val="28"/>
+          <w:szCs w:val="28"/>
+        </w:rPr>
+      </w:pPr>
+      <w:r>
+        <w:rPr>
+          <w:rFonts w:ascii="Times New Roman" w:hAnsi="Times New Roman" w:cs="Times New Roman"/>
+          <w:b/>
+          <w:bCs/>
+          <w:sz w:val="28"/>
+          <w:szCs w:val="28"/>
+        </w:rPr>
         <w:t>Використані джерела:</w:t>
       </w:r>
     </w:p>
-    <w:p/>
+    <w:p>
+      <w:pPr>
+        <w:pStyle w:val="a9"/>
+        <w:numPr>
+          <w:ilvl w:val="0"/>
+          <w:numId w:val="2"/>
+        </w:numPr>
+      </w:pPr>
+      <w:hyperlink r:id="rId6" w:history="1">
+        <w:r>
+          <w:rPr>
+            <w:rStyle w:val="ae"/>
+          </w:rPr>
+          <w:t>https://acode.com.ua/urok-90-dynamichni-masyvy/</w:t>
+        </w:r>
+      </w:hyperlink>
+    </w:p>
+    <w:p>
+      <w:pPr>
+        <w:pStyle w:val="a9"/>
+        <w:numPr>
+          <w:ilvl w:val="0"/>
+          <w:numId w:val="2"/>
+        </w:numPr>
+      </w:pPr>
+      <w:hyperlink r:id="rId7" w:history="1">
+        <w:r>
+          <w:rPr>
+            <w:rStyle w:val="ae"/>
+          </w:rPr>
+          <w:t>https://acode.com.ua/urok-111-stek-i-kupa/</w:t>
+        </w:r>
+      </w:hyperlink>
+    </w:p>
+    <w:p>
+      <w:pPr>
+        <w:pStyle w:val="a9"/>
+        <w:numPr>
+          <w:ilvl w:val="0"/>
+          <w:numId w:val="2"/>
+        </w:numPr>
+      </w:pPr>
+      <w:r>
+        <w:t>https://www.youtube.com/watch?v=0BE0yxidMdE</w:t>
+      </w:r>
+    </w:p>
     <w:p>
       <w:r>
         <w:br w:type="page"/>
@@ -1157,7 +1463,7 @@
                     <pic:cNvPicPr/>
                   </pic:nvPicPr>
                   <pic:blipFill>
-                    <a:blip r:embed="rId6" cstate="print">
+                    <a:blip r:embed="rId8" cstate="print">
                       <a:extLst>
                         <a:ext uri="{28A0092B-C50C-407E-A947-70E740481C1C}">
                           <a14:useLocalDpi xmlns:a14="http://schemas.microsoft.com/office/drawing/2010/main" val="0"/>
@@ -1204,7 +1510,7 @@
                     <pic:cNvPicPr/>
                   </pic:nvPicPr>
                   <pic:blipFill>
-                    <a:blip r:embed="rId7" cstate="print">
+                    <a:blip r:embed="rId9" cstate="print">
                       <a:extLst>
                         <a:ext uri="{28A0092B-C50C-407E-A947-70E740481C1C}">
                           <a14:useLocalDpi xmlns:a14="http://schemas.microsoft.com/office/drawing/2010/main" val="0"/>
@@ -1254,7 +1560,7 @@
                     </pic:cNvPicPr>
                   </pic:nvPicPr>
                   <pic:blipFill>
-                    <a:blip r:embed="rId8">
+                    <a:blip r:embed="rId10">
                       <a:extLst>
                         <a:ext uri="{28A0092B-C50C-407E-A947-70E740481C1C}">
                           <a14:useLocalDpi xmlns:a14="http://schemas.microsoft.com/office/drawing/2010/main" val="0"/>
@@ -1520,6 +1826,7 @@
           <w:rFonts w:ascii="Times New Roman" w:hAnsi="Times New Roman" w:cs="Times New Roman"/>
           <w:sz w:val="28"/>
           <w:szCs w:val="28"/>
+          <w:lang w:val="en-US"/>
         </w:rPr>
       </w:pPr>
       <w:r>
@@ -1529,6 +1836,126 @@
           <w:szCs w:val="28"/>
         </w:rPr>
         <w:t>N рядків по M елементів в рядку через пробіл - висоти карти.</w:t>
+      </w:r>
+    </w:p>
+    <w:p>
+      <w:pPr>
+        <w:rPr>
+          <w:rFonts w:ascii="Times New Roman" w:hAnsi="Times New Roman" w:cs="Times New Roman"/>
+          <w:sz w:val="28"/>
+          <w:szCs w:val="28"/>
+          <w:lang w:val="en-US"/>
+        </w:rPr>
+      </w:pPr>
+    </w:p>
+    <w:p>
+      <w:pPr>
+        <w:rPr>
+          <w:rFonts w:ascii="Times New Roman" w:hAnsi="Times New Roman" w:cs="Times New Roman"/>
+          <w:sz w:val="28"/>
+          <w:szCs w:val="28"/>
+          <w:lang w:val="en-US"/>
+        </w:rPr>
+      </w:pPr>
+      <w:r>
+        <w:rPr>
+          <w:rFonts w:ascii="Times New Roman" w:hAnsi="Times New Roman" w:cs="Times New Roman"/>
+          <w:noProof/>
+          <w:sz w:val="28"/>
+          <w:szCs w:val="28"/>
+          <w:lang w:val="en-US"/>
+        </w:rPr>
+        <w:drawing>
+          <wp:inline distT="0" distB="0" distL="0" distR="0" wp14:anchorId="67AA728E" wp14:editId="603C8659">
+            <wp:extent cx="2438936" cy="3699510"/>
+            <wp:effectExtent l="0" t="0" r="0" b="0"/>
+            <wp:docPr id="17" name="Рисунок 17" descr="Зображення, що містить текст, схема, знімок екрана, ряд&#10;&#10;Автоматично згенерований опис"/>
+            <wp:cNvGraphicFramePr>
+              <a:graphicFrameLocks xmlns:a="http://schemas.openxmlformats.org/drawingml/2006/main" noChangeAspect="1"/>
+            </wp:cNvGraphicFramePr>
+            <a:graphic xmlns:a="http://schemas.openxmlformats.org/drawingml/2006/main">
+              <a:graphicData uri="http://schemas.openxmlformats.org/drawingml/2006/picture">
+                <pic:pic xmlns:pic="http://schemas.openxmlformats.org/drawingml/2006/picture">
+                  <pic:nvPicPr>
+                    <pic:cNvPr id="17" name="Рисунок 17" descr="Зображення, що містить текст, схема, знімок екрана, ряд&#10;&#10;Автоматично згенерований опис"/>
+                    <pic:cNvPicPr/>
+                  </pic:nvPicPr>
+                  <pic:blipFill>
+                    <a:blip r:embed="rId11">
+                      <a:extLst>
+                        <a:ext uri="{28A0092B-C50C-407E-A947-70E740481C1C}">
+                          <a14:useLocalDpi xmlns:a14="http://schemas.microsoft.com/office/drawing/2010/main" val="0"/>
+                        </a:ext>
+                      </a:extLst>
+                    </a:blip>
+                    <a:stretch>
+                      <a:fillRect/>
+                    </a:stretch>
+                  </pic:blipFill>
+                  <pic:spPr>
+                    <a:xfrm>
+                      <a:off x="0" y="0"/>
+                      <a:ext cx="2453926" cy="3722248"/>
+                    </a:xfrm>
+                    <a:prstGeom prst="rect">
+                      <a:avLst/>
+                    </a:prstGeom>
+                  </pic:spPr>
+                </pic:pic>
+              </a:graphicData>
+            </a:graphic>
+          </wp:inline>
+        </w:drawing>
+      </w:r>
+      <w:r>
+        <w:rPr>
+          <w:rFonts w:ascii="Times New Roman" w:hAnsi="Times New Roman" w:cs="Times New Roman"/>
+          <w:noProof/>
+          <w:sz w:val="28"/>
+          <w:szCs w:val="28"/>
+          <w:lang w:val="en-US"/>
+        </w:rPr>
+        <w:drawing>
+          <wp:inline distT="0" distB="0" distL="0" distR="0" wp14:anchorId="6C1F7E0C" wp14:editId="0B3DE9D8">
+            <wp:extent cx="3649277" cy="3718560"/>
+            <wp:effectExtent l="0" t="0" r="8890" b="0"/>
+            <wp:docPr id="16" name="Рисунок 16" descr="Зображення, що містить схема, План, Креслення, ряд&#10;&#10;Автоматично згенерований опис"/>
+            <wp:cNvGraphicFramePr>
+              <a:graphicFrameLocks xmlns:a="http://schemas.openxmlformats.org/drawingml/2006/main" noChangeAspect="1"/>
+            </wp:cNvGraphicFramePr>
+            <a:graphic xmlns:a="http://schemas.openxmlformats.org/drawingml/2006/main">
+              <a:graphicData uri="http://schemas.openxmlformats.org/drawingml/2006/picture">
+                <pic:pic xmlns:pic="http://schemas.openxmlformats.org/drawingml/2006/picture">
+                  <pic:nvPicPr>
+                    <pic:cNvPr id="16" name="Рисунок 16" descr="Зображення, що містить схема, План, Креслення, ряд&#10;&#10;Автоматично згенерований опис"/>
+                    <pic:cNvPicPr/>
+                  </pic:nvPicPr>
+                  <pic:blipFill>
+                    <a:blip r:embed="rId12">
+                      <a:extLst>
+                        <a:ext uri="{28A0092B-C50C-407E-A947-70E740481C1C}">
+                          <a14:useLocalDpi xmlns:a14="http://schemas.microsoft.com/office/drawing/2010/main" val="0"/>
+                        </a:ext>
+                      </a:extLst>
+                    </a:blip>
+                    <a:stretch>
+                      <a:fillRect/>
+                    </a:stretch>
+                  </pic:blipFill>
+                  <pic:spPr>
+                    <a:xfrm>
+                      <a:off x="0" y="0"/>
+                      <a:ext cx="3666706" cy="3736320"/>
+                    </a:xfrm>
+                    <a:prstGeom prst="rect">
+                      <a:avLst/>
+                    </a:prstGeom>
+                  </pic:spPr>
+                </pic:pic>
+              </a:graphicData>
+            </a:graphic>
+          </wp:inline>
+        </w:drawing>
       </w:r>
     </w:p>
     <w:p>
@@ -1563,7 +1990,7 @@
                     </pic:cNvPicPr>
                   </pic:nvPicPr>
                   <pic:blipFill>
-                    <a:blip r:embed="rId9" cstate="print">
+                    <a:blip r:embed="rId13" cstate="print">
                       <a:extLst>
                         <a:ext uri="{28A0092B-C50C-407E-A947-70E740481C1C}">
                           <a14:useLocalDpi xmlns:a14="http://schemas.microsoft.com/office/drawing/2010/main" val="0"/>
@@ -1626,7 +2053,7 @@
                     </pic:cNvPicPr>
                   </pic:nvPicPr>
                   <pic:blipFill>
-                    <a:blip r:embed="rId10">
+                    <a:blip r:embed="rId14">
                       <a:extLst>
                         <a:ext uri="{28A0092B-C50C-407E-A947-70E740481C1C}">
                           <a14:useLocalDpi xmlns:a14="http://schemas.microsoft.com/office/drawing/2010/main" val="0"/>
@@ -2019,7 +2446,7 @@
         <w:br/>
         <w:t>Ваша реалізація динамічного масиву має мати фактор росту (</w:t>
       </w:r>
-      <w:hyperlink r:id="rId11" w:anchor="Growth_factor" w:history="1">
+      <w:hyperlink r:id="rId15" w:anchor="Growth_factor" w:history="1">
         <w:r>
           <w:rPr>
             <w:rStyle w:val="ae"/>
@@ -2322,6 +2749,7 @@
           <w:rFonts w:ascii="Times New Roman" w:hAnsi="Times New Roman" w:cs="Times New Roman"/>
           <w:sz w:val="28"/>
           <w:szCs w:val="28"/>
+          <w:lang w:val="en-US"/>
         </w:rPr>
       </w:pPr>
       <w:r>
@@ -2331,6 +2759,66 @@
           <w:szCs w:val="28"/>
         </w:rPr>
         <w:t>Відповіді на запити у зазначеному в умові форматі.</w:t>
+      </w:r>
+    </w:p>
+    <w:p>
+      <w:pPr>
+        <w:rPr>
+          <w:rFonts w:ascii="Times New Roman" w:hAnsi="Times New Roman" w:cs="Times New Roman"/>
+          <w:sz w:val="28"/>
+          <w:szCs w:val="28"/>
+        </w:rPr>
+      </w:pPr>
+      <w:r>
+        <w:rPr>
+          <w:rFonts w:ascii="Times New Roman" w:hAnsi="Times New Roman" w:cs="Times New Roman"/>
+          <w:noProof/>
+          <w:sz w:val="28"/>
+          <w:szCs w:val="28"/>
+          <w:lang w:val="en-US"/>
+        </w:rPr>
+        <w:lastRenderedPageBreak/>
+        <w:drawing>
+          <wp:inline distT="0" distB="0" distL="0" distR="0" wp14:anchorId="15866321" wp14:editId="421301D2">
+            <wp:extent cx="3460750" cy="9612630"/>
+            <wp:effectExtent l="0" t="0" r="6350" b="7620"/>
+            <wp:docPr id="4" name="Рисунок 4" descr="Зображення, що містить текст, знімок екрана, монітор&#10;&#10;Автоматично згенерований опис"/>
+            <wp:cNvGraphicFramePr>
+              <a:graphicFrameLocks xmlns:a="http://schemas.openxmlformats.org/drawingml/2006/main" noChangeAspect="1"/>
+            </wp:cNvGraphicFramePr>
+            <a:graphic xmlns:a="http://schemas.openxmlformats.org/drawingml/2006/main">
+              <a:graphicData uri="http://schemas.openxmlformats.org/drawingml/2006/picture">
+                <pic:pic xmlns:pic="http://schemas.openxmlformats.org/drawingml/2006/picture">
+                  <pic:nvPicPr>
+                    <pic:cNvPr id="4" name="Рисунок 4" descr="Зображення, що містить текст, знімок екрана, монітор&#10;&#10;Автоматично згенерований опис"/>
+                    <pic:cNvPicPr/>
+                  </pic:nvPicPr>
+                  <pic:blipFill>
+                    <a:blip r:embed="rId16" cstate="print">
+                      <a:extLst>
+                        <a:ext uri="{28A0092B-C50C-407E-A947-70E740481C1C}">
+                          <a14:useLocalDpi xmlns:a14="http://schemas.microsoft.com/office/drawing/2010/main" val="0"/>
+                        </a:ext>
+                      </a:extLst>
+                    </a:blip>
+                    <a:stretch>
+                      <a:fillRect/>
+                    </a:stretch>
+                  </pic:blipFill>
+                  <pic:spPr>
+                    <a:xfrm>
+                      <a:off x="0" y="0"/>
+                      <a:ext cx="3460750" cy="9612630"/>
+                    </a:xfrm>
+                    <a:prstGeom prst="rect">
+                      <a:avLst/>
+                    </a:prstGeom>
+                  </pic:spPr>
+                </pic:pic>
+              </a:graphicData>
+            </a:graphic>
+          </wp:inline>
+        </w:drawing>
       </w:r>
     </w:p>
     <w:p>
@@ -2367,7 +2855,7 @@
                     <pic:cNvPicPr/>
                   </pic:nvPicPr>
                   <pic:blipFill>
-                    <a:blip r:embed="rId12" cstate="print">
+                    <a:blip r:embed="rId17" cstate="print">
                       <a:extLst>
                         <a:ext uri="{28A0092B-C50C-407E-A947-70E740481C1C}">
                           <a14:useLocalDpi xmlns:a14="http://schemas.microsoft.com/office/drawing/2010/main" val="0"/>
@@ -2421,7 +2909,7 @@
                     <pic:cNvPicPr/>
                   </pic:nvPicPr>
                   <pic:blipFill>
-                    <a:blip r:embed="rId13">
+                    <a:blip r:embed="rId18">
                       <a:extLst>
                         <a:ext uri="{28A0092B-C50C-407E-A947-70E740481C1C}">
                           <a14:useLocalDpi xmlns:a14="http://schemas.microsoft.com/office/drawing/2010/main" val="0"/>
@@ -6893,7 +7381,7 @@
                     </pic:cNvPicPr>
                   </pic:nvPicPr>
                   <pic:blipFill>
-                    <a:blip r:embed="rId14" cstate="print">
+                    <a:blip r:embed="rId19" cstate="print">
                       <a:extLst>
                         <a:ext uri="{28A0092B-C50C-407E-A947-70E740481C1C}">
                           <a14:useLocalDpi xmlns:a14="http://schemas.microsoft.com/office/drawing/2010/main" val="0"/>
@@ -6958,7 +7446,7 @@
                     <pic:cNvPicPr/>
                   </pic:nvPicPr>
                   <pic:blipFill>
-                    <a:blip r:embed="rId15" cstate="print">
+                    <a:blip r:embed="rId20" cstate="print">
                       <a:extLst>
                         <a:ext uri="{28A0092B-C50C-407E-A947-70E740481C1C}">
                           <a14:useLocalDpi xmlns:a14="http://schemas.microsoft.com/office/drawing/2010/main" val="0"/>
@@ -7019,7 +7507,7 @@
                     <pic:cNvPicPr/>
                   </pic:nvPicPr>
                   <pic:blipFill>
-                    <a:blip r:embed="rId16">
+                    <a:blip r:embed="rId21">
                       <a:extLst>
                         <a:ext uri="{28A0092B-C50C-407E-A947-70E740481C1C}">
                           <a14:useLocalDpi xmlns:a14="http://schemas.microsoft.com/office/drawing/2010/main" val="0"/>
@@ -7158,23 +7646,7 @@
           <w:sz w:val="28"/>
           <w:szCs w:val="28"/>
         </w:rPr>
-        <w:t xml:space="preserve">В пустелі існує незвичайна печера, яка є </w:t>
-      </w:r>
-      <w:r>
-        <w:rPr>
-          <w:rFonts w:ascii="Times New Roman" w:hAnsi="Times New Roman" w:cs="Times New Roman"/>
-          <w:sz w:val="28"/>
-          <w:szCs w:val="28"/>
-        </w:rPr>
-        <w:t>двовимірною</w:t>
-      </w:r>
-      <w:r>
-        <w:rPr>
-          <w:rFonts w:ascii="Times New Roman" w:hAnsi="Times New Roman" w:cs="Times New Roman"/>
-          <w:sz w:val="28"/>
-          <w:szCs w:val="28"/>
-        </w:rPr>
-        <w:t xml:space="preserve">. </w:t>
+        <w:t xml:space="preserve">В пустелі існує незвичайна печера, яка є двовимірною. </w:t>
       </w:r>
       <w:r>
         <w:rPr>
@@ -7380,23 +7852,7 @@
           <w:sz w:val="28"/>
           <w:szCs w:val="28"/>
         </w:rPr>
-        <w:t>яка складається з N </w:t>
-      </w:r>
-      <w:r>
-        <w:rPr>
-          <w:rFonts w:ascii="Times New Roman" w:hAnsi="Times New Roman" w:cs="Times New Roman"/>
-          <w:sz w:val="28"/>
-          <w:szCs w:val="28"/>
-        </w:rPr>
-        <w:t>цифр</w:t>
-      </w:r>
-      <w:r>
-        <w:rPr>
-          <w:rFonts w:ascii="Times New Roman" w:hAnsi="Times New Roman" w:cs="Times New Roman"/>
-          <w:sz w:val="28"/>
-          <w:szCs w:val="28"/>
-        </w:rPr>
-        <w:t xml:space="preserve"> - i-й рядок матриці, яка відображає стан печери до землетрусу.</w:t>
+        <w:t>яка складається з N цифр - i-й рядок матриці, яка відображає стан печери до землетрусу.</w:t>
       </w:r>
     </w:p>
     <w:p>
@@ -7472,7 +7928,7 @@
                     <pic:cNvPicPr/>
                   </pic:nvPicPr>
                   <pic:blipFill>
-                    <a:blip r:embed="rId17" cstate="print">
+                    <a:blip r:embed="rId22" cstate="print">
                       <a:extLst>
                         <a:ext uri="{28A0092B-C50C-407E-A947-70E740481C1C}">
                           <a14:useLocalDpi xmlns:a14="http://schemas.microsoft.com/office/drawing/2010/main" val="0"/>
@@ -7539,7 +7995,7 @@
                     <pic:cNvPicPr/>
                   </pic:nvPicPr>
                   <pic:blipFill>
-                    <a:blip r:embed="rId18">
+                    <a:blip r:embed="rId23">
                       <a:extLst>
                         <a:ext uri="{28A0092B-C50C-407E-A947-70E740481C1C}">
                           <a14:useLocalDpi xmlns:a14="http://schemas.microsoft.com/office/drawing/2010/main" val="0"/>
@@ -7617,6 +8073,7 @@
           <w:bCs/>
           <w:sz w:val="28"/>
           <w:szCs w:val="28"/>
+          <w:lang w:val="en-US"/>
         </w:rPr>
       </w:pPr>
       <w:r>
@@ -7644,7 +8101,7 @@
                     <pic:cNvPicPr/>
                   </pic:nvPicPr>
                   <pic:blipFill>
-                    <a:blip r:embed="rId19">
+                    <a:blip r:embed="rId24">
                       <a:extLst>
                         <a:ext uri="{28A0092B-C50C-407E-A947-70E740481C1C}">
                           <a14:useLocalDpi xmlns:a14="http://schemas.microsoft.com/office/drawing/2010/main" val="0"/>
@@ -7679,29 +8136,111 @@
           <w:bCs/>
           <w:sz w:val="28"/>
           <w:szCs w:val="28"/>
-        </w:rPr>
-      </w:pPr>
-    </w:p>
-    <w:p>
-      <w:pPr>
+          <w:lang w:val="en-US"/>
+        </w:rPr>
+      </w:pPr>
+      <w:r>
         <w:rPr>
           <w:rFonts w:ascii="Times New Roman" w:hAnsi="Times New Roman" w:cs="Times New Roman"/>
           <w:b/>
           <w:bCs/>
-          <w:sz w:val="28"/>
-          <w:szCs w:val="28"/>
-        </w:rPr>
-      </w:pPr>
-      <w:r>
+          <w:noProof/>
+          <w:sz w:val="28"/>
+          <w:szCs w:val="28"/>
+          <w:lang w:val="en-US"/>
+        </w:rPr>
+        <w:drawing>
+          <wp:inline distT="0" distB="0" distL="0" distR="0" wp14:anchorId="7AE071CD" wp14:editId="6FCA4721">
+            <wp:extent cx="2848389" cy="4162425"/>
+            <wp:effectExtent l="0" t="0" r="9525" b="0"/>
+            <wp:docPr id="18" name="Рисунок 18" descr="Зображення, що містить текст, знімок екрана, число, Операційна система&#10;&#10;Автоматично згенерований опис"/>
+            <wp:cNvGraphicFramePr>
+              <a:graphicFrameLocks xmlns:a="http://schemas.openxmlformats.org/drawingml/2006/main" noChangeAspect="1"/>
+            </wp:cNvGraphicFramePr>
+            <a:graphic xmlns:a="http://schemas.openxmlformats.org/drawingml/2006/main">
+              <a:graphicData uri="http://schemas.openxmlformats.org/drawingml/2006/picture">
+                <pic:pic xmlns:pic="http://schemas.openxmlformats.org/drawingml/2006/picture">
+                  <pic:nvPicPr>
+                    <pic:cNvPr id="18" name="Рисунок 18" descr="Зображення, що містить текст, знімок екрана, число, Операційна система&#10;&#10;Автоматично згенерований опис"/>
+                    <pic:cNvPicPr/>
+                  </pic:nvPicPr>
+                  <pic:blipFill>
+                    <a:blip r:embed="rId25">
+                      <a:extLst>
+                        <a:ext uri="{28A0092B-C50C-407E-A947-70E740481C1C}">
+                          <a14:useLocalDpi xmlns:a14="http://schemas.microsoft.com/office/drawing/2010/main" val="0"/>
+                        </a:ext>
+                      </a:extLst>
+                    </a:blip>
+                    <a:stretch>
+                      <a:fillRect/>
+                    </a:stretch>
+                  </pic:blipFill>
+                  <pic:spPr>
+                    <a:xfrm>
+                      <a:off x="0" y="0"/>
+                      <a:ext cx="2854002" cy="4170627"/>
+                    </a:xfrm>
+                    <a:prstGeom prst="rect">
+                      <a:avLst/>
+                    </a:prstGeom>
+                  </pic:spPr>
+                </pic:pic>
+              </a:graphicData>
+            </a:graphic>
+          </wp:inline>
+        </w:drawing>
+      </w:r>
+    </w:p>
+    <w:p>
+      <w:pPr>
         <w:rPr>
           <w:rFonts w:ascii="Times New Roman" w:hAnsi="Times New Roman" w:cs="Times New Roman"/>
           <w:b/>
           <w:bCs/>
           <w:sz w:val="28"/>
           <w:szCs w:val="28"/>
+        </w:rPr>
+      </w:pPr>
+    </w:p>
+    <w:p>
+      <w:pPr>
+        <w:rPr>
+          <w:rFonts w:ascii="Times New Roman" w:hAnsi="Times New Roman" w:cs="Times New Roman"/>
+          <w:sz w:val="28"/>
+          <w:szCs w:val="28"/>
+        </w:rPr>
+      </w:pPr>
+      <w:r>
+        <w:rPr>
+          <w:rFonts w:ascii="Times New Roman" w:hAnsi="Times New Roman" w:cs="Times New Roman"/>
+          <w:b/>
+          <w:bCs/>
+          <w:sz w:val="28"/>
+          <w:szCs w:val="28"/>
           <w:lang w:val="en-US"/>
         </w:rPr>
         <w:t>Pull request:</w:t>
+      </w:r>
+      <w:r>
+        <w:rPr>
+          <w:rFonts w:ascii="Times New Roman" w:hAnsi="Times New Roman" w:cs="Times New Roman"/>
+          <w:b/>
+          <w:bCs/>
+          <w:sz w:val="28"/>
+          <w:szCs w:val="28"/>
+          <w:lang w:val="en-US"/>
+        </w:rPr>
+        <w:t xml:space="preserve"> </w:t>
+      </w:r>
+      <w:r>
+        <w:rPr>
+          <w:rFonts w:ascii="Times New Roman" w:hAnsi="Times New Roman" w:cs="Times New Roman"/>
+          <w:sz w:val="28"/>
+          <w:szCs w:val="28"/>
+          <w:lang w:val="en-US"/>
+        </w:rPr>
+        <w:t>https://github.com/artificial-intelligence-department/ai_programming_playground_2024/pull/662</w:t>
       </w:r>
     </w:p>
     <w:p/>
@@ -7718,6 +8257,118 @@
 <file path=word/numbering.xml><?xml version="1.0" encoding="utf-8"?>
 <w:numbering xmlns:wpc="http://schemas.microsoft.com/office/word/2010/wordprocessingCanvas" xmlns:cx="http://schemas.microsoft.com/office/drawing/2014/chartex" xmlns:cx1="http://schemas.microsoft.com/office/drawing/2015/9/8/chartex" xmlns:cx2="http://schemas.microsoft.com/office/drawing/2015/10/21/chartex" xmlns:cx3="http://schemas.microsoft.com/office/drawing/2016/5/9/chartex" xmlns:cx4="http://schemas.microsoft.com/office/drawing/2016/5/10/chartex" xmlns:cx5="http://schemas.microsoft.com/office/drawing/2016/5/11/chartex" xmlns:cx6="http://schemas.microsoft.com/office/drawing/2016/5/12/chartex" xmlns:cx7="http://schemas.microsoft.com/office/drawing/2016/5/13/chartex" xmlns:cx8="http://schemas.microsoft.com/office/drawing/2016/5/14/chartex" xmlns:mc="http://schemas.openxmlformats.org/markup-compatibility/2006" xmlns:aink="http://schemas.microsoft.com/office/drawing/2016/ink" xmlns:am3d="http://schemas.microsoft.com/office/drawing/2017/model3d" xmlns:o="urn:schemas-microsoft-com:office:office" xmlns:oel="http://schemas.microsoft.com/office/2019/extlst" xmlns:r="http://schemas.openxmlformats.org/officeDocument/2006/relationships" xmlns:m="http://schemas.openxmlformats.org/officeDocument/2006/math" xmlns:v="urn:schemas-microsoft-com:vml" xmlns:wp14="http://schemas.microsoft.com/office/word/2010/wordprocessingDrawing" xmlns:wp="http://schemas.openxmlformats.org/drawingml/2006/wordprocessingDrawing" xmlns:w10="urn:schemas-microsoft-com:office:word" xmlns:w="http://schemas.openxmlformats.org/wordprocessingml/2006/main" xmlns:w14="http://schemas.microsoft.com/office/word/2010/wordml" xmlns:w15="http://schemas.microsoft.com/office/word/2012/wordml" xmlns:w16cex="http://schemas.microsoft.com/office/word/2018/wordml/cex" xmlns:w16cid="http://schemas.microsoft.com/office/word/2016/wordml/cid" xmlns:w16="http://schemas.microsoft.com/office/word/2018/wordml" xmlns:w16sdtdh="http://schemas.microsoft.com/office/word/2020/wordml/sdtdatahash" xmlns:w16se="http://schemas.microsoft.com/office/word/2015/wordml/symex" xmlns:wpg="http://schemas.microsoft.com/office/word/2010/wordprocessingGroup" xmlns:wpi="http://schemas.microsoft.com/office/word/2010/wordprocessingInk" xmlns:wne="http://schemas.microsoft.com/office/word/2006/wordml" xmlns:wps="http://schemas.microsoft.com/office/word/2010/wordprocessingShape" mc:Ignorable="w14 w15 w16se w16cid w16 w16cex w16sdtdh wp14">
   <w:abstractNum w:abstractNumId="0" w15:restartNumberingAfterBreak="0">
+    <w:nsid w:val="6B0614A0"/>
+    <w:multiLevelType w:val="hybridMultilevel"/>
+    <w:tmpl w:val="8598ACEE"/>
+    <w:lvl w:ilvl="0" w:tplc="F39C3ABA">
+      <w:numFmt w:val="bullet"/>
+      <w:lvlText w:val="-"/>
+      <w:lvlJc w:val="left"/>
+      <w:pPr>
+        <w:ind w:left="720" w:hanging="360"/>
+      </w:pPr>
+      <w:rPr>
+        <w:rFonts w:ascii="Times New Roman" w:eastAsiaTheme="minorHAnsi" w:hAnsi="Times New Roman" w:cs="Times New Roman" w:hint="default"/>
+      </w:rPr>
+    </w:lvl>
+    <w:lvl w:ilvl="1" w:tplc="04220003" w:tentative="1">
+      <w:start w:val="1"/>
+      <w:numFmt w:val="bullet"/>
+      <w:lvlText w:val="o"/>
+      <w:lvlJc w:val="left"/>
+      <w:pPr>
+        <w:ind w:left="1440" w:hanging="360"/>
+      </w:pPr>
+      <w:rPr>
+        <w:rFonts w:ascii="Courier New" w:hAnsi="Courier New" w:cs="Courier New" w:hint="default"/>
+      </w:rPr>
+    </w:lvl>
+    <w:lvl w:ilvl="2" w:tplc="04220005" w:tentative="1">
+      <w:start w:val="1"/>
+      <w:numFmt w:val="bullet"/>
+      <w:lvlText w:val=""/>
+      <w:lvlJc w:val="left"/>
+      <w:pPr>
+        <w:ind w:left="2160" w:hanging="360"/>
+      </w:pPr>
+      <w:rPr>
+        <w:rFonts w:ascii="Wingdings" w:hAnsi="Wingdings" w:hint="default"/>
+      </w:rPr>
+    </w:lvl>
+    <w:lvl w:ilvl="3" w:tplc="04220001" w:tentative="1">
+      <w:start w:val="1"/>
+      <w:numFmt w:val="bullet"/>
+      <w:lvlText w:val=""/>
+      <w:lvlJc w:val="left"/>
+      <w:pPr>
+        <w:ind w:left="2880" w:hanging="360"/>
+      </w:pPr>
+      <w:rPr>
+        <w:rFonts w:ascii="Symbol" w:hAnsi="Symbol" w:hint="default"/>
+      </w:rPr>
+    </w:lvl>
+    <w:lvl w:ilvl="4" w:tplc="04220003" w:tentative="1">
+      <w:start w:val="1"/>
+      <w:numFmt w:val="bullet"/>
+      <w:lvlText w:val="o"/>
+      <w:lvlJc w:val="left"/>
+      <w:pPr>
+        <w:ind w:left="3600" w:hanging="360"/>
+      </w:pPr>
+      <w:rPr>
+        <w:rFonts w:ascii="Courier New" w:hAnsi="Courier New" w:cs="Courier New" w:hint="default"/>
+      </w:rPr>
+    </w:lvl>
+    <w:lvl w:ilvl="5" w:tplc="04220005" w:tentative="1">
+      <w:start w:val="1"/>
+      <w:numFmt w:val="bullet"/>
+      <w:lvlText w:val=""/>
+      <w:lvlJc w:val="left"/>
+      <w:pPr>
+        <w:ind w:left="4320" w:hanging="360"/>
+      </w:pPr>
+      <w:rPr>
+        <w:rFonts w:ascii="Wingdings" w:hAnsi="Wingdings" w:hint="default"/>
+      </w:rPr>
+    </w:lvl>
+    <w:lvl w:ilvl="6" w:tplc="04220001" w:tentative="1">
+      <w:start w:val="1"/>
+      <w:numFmt w:val="bullet"/>
+      <w:lvlText w:val=""/>
+      <w:lvlJc w:val="left"/>
+      <w:pPr>
+        <w:ind w:left="5040" w:hanging="360"/>
+      </w:pPr>
+      <w:rPr>
+        <w:rFonts w:ascii="Symbol" w:hAnsi="Symbol" w:hint="default"/>
+      </w:rPr>
+    </w:lvl>
+    <w:lvl w:ilvl="7" w:tplc="04220003" w:tentative="1">
+      <w:start w:val="1"/>
+      <w:numFmt w:val="bullet"/>
+      <w:lvlText w:val="o"/>
+      <w:lvlJc w:val="left"/>
+      <w:pPr>
+        <w:ind w:left="5760" w:hanging="360"/>
+      </w:pPr>
+      <w:rPr>
+        <w:rFonts w:ascii="Courier New" w:hAnsi="Courier New" w:cs="Courier New" w:hint="default"/>
+      </w:rPr>
+    </w:lvl>
+    <w:lvl w:ilvl="8" w:tplc="04220005" w:tentative="1">
+      <w:start w:val="1"/>
+      <w:numFmt w:val="bullet"/>
+      <w:lvlText w:val=""/>
+      <w:lvlJc w:val="left"/>
+      <w:pPr>
+        <w:ind w:left="6480" w:hanging="360"/>
+      </w:pPr>
+      <w:rPr>
+        <w:rFonts w:ascii="Wingdings" w:hAnsi="Wingdings" w:hint="default"/>
+      </w:rPr>
+    </w:lvl>
+  </w:abstractNum>
+  <w:abstractNum w:abstractNumId="1" w15:restartNumberingAfterBreak="0">
     <w:nsid w:val="7D211FB4"/>
     <w:multiLevelType w:val="multilevel"/>
     <w:tmpl w:val="041C1444"/>
@@ -7867,6 +8518,9 @@
     </w:lvl>
   </w:abstractNum>
   <w:num w:numId="1" w16cid:durableId="1735467984">
+    <w:abstractNumId w:val="1"/>
+  </w:num>
+  <w:num w:numId="2" w16cid:durableId="858542752">
     <w:abstractNumId w:val="0"/>
   </w:num>
 </w:numbering>
@@ -8812,6 +9466,17 @@
       <w:shd w:val="clear" w:color="auto" w:fill="E1DFDD"/>
     </w:rPr>
   </w:style>
+  <w:style w:type="paragraph" w:styleId="af0">
+    <w:name w:val="Normal (Web)"/>
+    <w:basedOn w:val="a"/>
+    <w:uiPriority w:val="99"/>
+    <w:semiHidden/>
+    <w:unhideWhenUsed/>
+    <w:rsid w:val="00BE36F4"/>
+    <w:rPr>
+      <w:rFonts w:ascii="Times New Roman" w:hAnsi="Times New Roman" w:cs="Times New Roman"/>
+    </w:rPr>
+  </w:style>
 </w:styles>
 </file>
 

</xml_diff>